<commit_message>
Mascot collection screen voice lines added
</commit_message>
<xml_diff>
--- a/R34 Voyage Research/Mascot lines/Mascot event comments Camera and Collection.docx
+++ b/R34 Voyage Research/Mascot lines/Mascot event comments Camera and Collection.docx
@@ -2,6 +2,202 @@
 <file path=word/document.xml><?xml version="1.0" encoding="utf-8"?>
 <w:document xmlns:wpc="http://schemas.microsoft.com/office/word/2010/wordprocessingCanvas" xmlns:cx="http://schemas.microsoft.com/office/drawing/2014/chartex" xmlns:cx1="http://schemas.microsoft.com/office/drawing/2015/9/8/chartex" xmlns:cx2="http://schemas.microsoft.com/office/drawing/2015/10/21/chartex" xmlns:cx3="http://schemas.microsoft.com/office/drawing/2016/5/9/chartex" xmlns:cx4="http://schemas.microsoft.com/office/drawing/2016/5/10/chartex" xmlns:cx5="http://schemas.microsoft.com/office/drawing/2016/5/11/chartex" xmlns:cx6="http://schemas.microsoft.com/office/drawing/2016/5/12/chartex" xmlns:cx7="http://schemas.microsoft.com/office/drawing/2016/5/13/chartex" xmlns:cx8="http://schemas.microsoft.com/office/drawing/2016/5/14/chartex" xmlns:mc="http://schemas.openxmlformats.org/markup-compatibility/2006" xmlns:aink="http://schemas.microsoft.com/office/drawing/2016/ink" xmlns:am3d="http://schemas.microsoft.com/office/drawing/2017/model3d" xmlns:o="urn:schemas-microsoft-com:office:office" xmlns:r="http://schemas.openxmlformats.org/officeDocument/2006/relationships" xmlns:m="http://schemas.openxmlformats.org/officeDocument/2006/math" xmlns:v="urn:schemas-microsoft-com:vml" xmlns:wp14="http://schemas.microsoft.com/office/word/2010/wordprocessingDrawing" xmlns:wp="http://schemas.openxmlformats.org/drawingml/2006/wordprocessingDrawing" xmlns:w10="urn:schemas-microsoft-com:office:word" xmlns:w="http://schemas.openxmlformats.org/wordprocessingml/2006/main" xmlns:w14="http://schemas.microsoft.com/office/word/2010/wordml" xmlns:w15="http://schemas.microsoft.com/office/word/2012/wordml" xmlns:w16cid="http://schemas.microsoft.com/office/word/2016/wordml/cid" xmlns:w16se="http://schemas.microsoft.com/office/word/2015/wordml/symex" xmlns:wpg="http://schemas.microsoft.com/office/word/2010/wordprocessingGroup" xmlns:wpi="http://schemas.microsoft.com/office/word/2010/wordprocessingInk" xmlns:wne="http://schemas.microsoft.com/office/word/2006/wordml" xmlns:wps="http://schemas.microsoft.com/office/word/2010/wordprocessingShape" mc:Ignorable="w14 w15 w16se w16cid wp14">
   <w:body>
+    <w:p>
+      <w:r>
+        <w:t>Welcome</w:t>
+      </w:r>
+      <w:r>
+        <w:t xml:space="preserve"> screen</w:t>
+      </w:r>
+      <w:r>
+        <w:t xml:space="preserve">: </w:t>
+      </w:r>
+    </w:p>
+    <w:p>
+      <w:pPr>
+        <w:pStyle w:val="ListParagraph"/>
+        <w:numPr>
+          <w:ilvl w:val="0"/>
+          <w:numId w:val="3"/>
+        </w:numPr>
+      </w:pPr>
+      <w:r>
+        <w:t xml:space="preserve">Hi! I’m </w:t>
+      </w:r>
+      <w:proofErr w:type="spellStart"/>
+      <w:r>
+        <w:t>Whopsie</w:t>
+      </w:r>
+      <w:proofErr w:type="spellEnd"/>
+      <w:r>
+        <w:t xml:space="preserve">, </w:t>
+      </w:r>
+      <w:r>
+        <w:t>welcome to the R34 app.</w:t>
+      </w:r>
+    </w:p>
+    <w:p>
+      <w:r>
+        <w:t>Help</w:t>
+      </w:r>
+      <w:r>
+        <w:t xml:space="preserve"> screen: </w:t>
+      </w:r>
+    </w:p>
+    <w:p>
+      <w:pPr>
+        <w:pStyle w:val="ListParagraph"/>
+        <w:numPr>
+          <w:ilvl w:val="0"/>
+          <w:numId w:val="6"/>
+        </w:numPr>
+      </w:pPr>
+      <w:r>
+        <w:t>Existing welcome contents placed into animated speech bubbles</w:t>
+      </w:r>
+    </w:p>
+    <w:p>
+      <w:r>
+        <w:t>Collection</w:t>
+      </w:r>
+      <w:r>
+        <w:t xml:space="preserve"> screen: </w:t>
+      </w:r>
+    </w:p>
+    <w:p>
+      <w:pPr>
+        <w:pStyle w:val="ListParagraph"/>
+        <w:numPr>
+          <w:ilvl w:val="0"/>
+          <w:numId w:val="5"/>
+        </w:numPr>
+      </w:pPr>
+      <w:r>
+        <w:t xml:space="preserve">Hi! I’m </w:t>
+      </w:r>
+      <w:proofErr w:type="spellStart"/>
+      <w:r>
+        <w:t>Whopsie</w:t>
+      </w:r>
+      <w:proofErr w:type="spellEnd"/>
+      <w:r>
+        <w:t xml:space="preserve">, </w:t>
+      </w:r>
+      <w:r>
+        <w:t>click the panel below to learn more about me, or scroll the panels to learn about other discovered voyage events</w:t>
+      </w:r>
+    </w:p>
+    <w:p>
+      <w:pPr>
+        <w:pStyle w:val="ListParagraph"/>
+        <w:numPr>
+          <w:ilvl w:val="0"/>
+          <w:numId w:val="5"/>
+        </w:numPr>
+      </w:pPr>
+      <w:r>
+        <w:t>700 people helped the R34 take off!</w:t>
+      </w:r>
+    </w:p>
+    <w:p>
+      <w:pPr>
+        <w:pStyle w:val="ListParagraph"/>
+        <w:numPr>
+          <w:ilvl w:val="0"/>
+          <w:numId w:val="5"/>
+        </w:numPr>
+      </w:pPr>
+      <w:r>
+        <w:t>The gondola propellers were 17ft long!</w:t>
+      </w:r>
+    </w:p>
+    <w:p>
+      <w:pPr>
+        <w:pStyle w:val="ListParagraph"/>
+        <w:numPr>
+          <w:ilvl w:val="0"/>
+          <w:numId w:val="5"/>
+        </w:numPr>
+      </w:pPr>
+      <w:r>
+        <w:t>It took 30 brave crew members to complete the voyage</w:t>
+      </w:r>
+    </w:p>
+    <w:p>
+      <w:pPr>
+        <w:pStyle w:val="ListParagraph"/>
+        <w:numPr>
+          <w:ilvl w:val="0"/>
+          <w:numId w:val="5"/>
+        </w:numPr>
+      </w:pPr>
+      <w:r>
+        <w:t>As part of his punishment for sneaking aboard, he wasn’t allowed to fly home with the airship</w:t>
+      </w:r>
+    </w:p>
+    <w:p>
+      <w:pPr>
+        <w:pStyle w:val="ListParagraph"/>
+        <w:numPr>
+          <w:ilvl w:val="0"/>
+          <w:numId w:val="5"/>
+        </w:numPr>
+      </w:pPr>
+      <w:r>
+        <w:t>During the journey the conditions turned against the crew</w:t>
+      </w:r>
+    </w:p>
+    <w:p>
+      <w:pPr>
+        <w:pStyle w:val="ListParagraph"/>
+        <w:numPr>
+          <w:ilvl w:val="0"/>
+          <w:numId w:val="5"/>
+        </w:numPr>
+      </w:pPr>
+      <w:r>
+        <w:t>Maj Pritchard volun</w:t>
+      </w:r>
+      <w:bookmarkStart w:id="0" w:name="_GoBack"/>
+      <w:bookmarkEnd w:id="0"/>
+      <w:r>
+        <w:t>teered to parachute from the R34 to organise the landing from the ground</w:t>
+      </w:r>
+    </w:p>
+    <w:p>
+      <w:pPr>
+        <w:pStyle w:val="ListParagraph"/>
+        <w:numPr>
+          <w:ilvl w:val="0"/>
+          <w:numId w:val="5"/>
+        </w:numPr>
+      </w:pPr>
+      <w:r>
+        <w:t xml:space="preserve">Crowds of thousands gathered to welcome the airship to America </w:t>
+      </w:r>
+    </w:p>
+    <w:p>
+      <w:pPr>
+        <w:pStyle w:val="ListParagraph"/>
+        <w:numPr>
+          <w:ilvl w:val="0"/>
+          <w:numId w:val="5"/>
+        </w:numPr>
+      </w:pPr>
+      <w:r>
+        <w:t>The crew faced more trouble on their return journey, with an engine failing over the ocean!</w:t>
+      </w:r>
+    </w:p>
+    <w:p>
+      <w:pPr>
+        <w:pStyle w:val="ListParagraph"/>
+      </w:pPr>
+    </w:p>
+    <w:p>
+      <w:r>
+        <w:t>Camera:</w:t>
+      </w:r>
+    </w:p>
     <w:p>
       <w:pPr>
         <w:pStyle w:val="ListParagraph"/>
@@ -71,8 +267,6 @@
         </w:rPr>
         <w:t>! Learn more about it!</w:t>
       </w:r>
-      <w:bookmarkStart w:id="0" w:name="_GoBack"/>
-      <w:bookmarkEnd w:id="0"/>
     </w:p>
     <w:p>
       <w:pPr>
@@ -268,6 +462,92 @@
 <file path=word/numbering.xml><?xml version="1.0" encoding="utf-8"?>
 <w:numbering xmlns:wpc="http://schemas.microsoft.com/office/word/2010/wordprocessingCanvas" xmlns:cx="http://schemas.microsoft.com/office/drawing/2014/chartex" xmlns:cx1="http://schemas.microsoft.com/office/drawing/2015/9/8/chartex" xmlns:cx2="http://schemas.microsoft.com/office/drawing/2015/10/21/chartex" xmlns:cx3="http://schemas.microsoft.com/office/drawing/2016/5/9/chartex" xmlns:cx4="http://schemas.microsoft.com/office/drawing/2016/5/10/chartex" xmlns:cx5="http://schemas.microsoft.com/office/drawing/2016/5/11/chartex" xmlns:cx6="http://schemas.microsoft.com/office/drawing/2016/5/12/chartex" xmlns:cx7="http://schemas.microsoft.com/office/drawing/2016/5/13/chartex" xmlns:cx8="http://schemas.microsoft.com/office/drawing/2016/5/14/chartex" xmlns:mc="http://schemas.openxmlformats.org/markup-compatibility/2006" xmlns:aink="http://schemas.microsoft.com/office/drawing/2016/ink" xmlns:am3d="http://schemas.microsoft.com/office/drawing/2017/model3d" xmlns:o="urn:schemas-microsoft-com:office:office" xmlns:r="http://schemas.openxmlformats.org/officeDocument/2006/relationships" xmlns:m="http://schemas.openxmlformats.org/officeDocument/2006/math" xmlns:v="urn:schemas-microsoft-com:vml" xmlns:wp14="http://schemas.microsoft.com/office/word/2010/wordprocessingDrawing" xmlns:wp="http://schemas.openxmlformats.org/drawingml/2006/wordprocessingDrawing" xmlns:w10="urn:schemas-microsoft-com:office:word" xmlns:w="http://schemas.openxmlformats.org/wordprocessingml/2006/main" xmlns:w14="http://schemas.microsoft.com/office/word/2010/wordml" xmlns:w15="http://schemas.microsoft.com/office/word/2012/wordml" xmlns:w16cid="http://schemas.microsoft.com/office/word/2016/wordml/cid" xmlns:w16se="http://schemas.microsoft.com/office/word/2015/wordml/symex" xmlns:wpg="http://schemas.microsoft.com/office/word/2010/wordprocessingGroup" xmlns:wpi="http://schemas.microsoft.com/office/word/2010/wordprocessingInk" xmlns:wne="http://schemas.microsoft.com/office/word/2006/wordml" xmlns:wps="http://schemas.microsoft.com/office/word/2010/wordprocessingShape" mc:Ignorable="w14 w15 w16se w16cid wp14">
   <w:abstractNum w:abstractNumId="0" w15:restartNumberingAfterBreak="0">
+    <w:nsid w:val="09135ECF"/>
+    <w:multiLevelType w:val="hybridMultilevel"/>
+    <w:tmpl w:val="07C8EF9E"/>
+    <w:lvl w:ilvl="0" w:tplc="0809000F">
+      <w:start w:val="1"/>
+      <w:numFmt w:val="decimal"/>
+      <w:lvlText w:val="%1."/>
+      <w:lvlJc w:val="left"/>
+      <w:pPr>
+        <w:ind w:left="2160" w:hanging="360"/>
+      </w:pPr>
+    </w:lvl>
+    <w:lvl w:ilvl="1" w:tplc="08090019" w:tentative="1">
+      <w:start w:val="1"/>
+      <w:numFmt w:val="lowerLetter"/>
+      <w:lvlText w:val="%2."/>
+      <w:lvlJc w:val="left"/>
+      <w:pPr>
+        <w:ind w:left="2880" w:hanging="360"/>
+      </w:pPr>
+    </w:lvl>
+    <w:lvl w:ilvl="2" w:tplc="0809001B" w:tentative="1">
+      <w:start w:val="1"/>
+      <w:numFmt w:val="lowerRoman"/>
+      <w:lvlText w:val="%3."/>
+      <w:lvlJc w:val="right"/>
+      <w:pPr>
+        <w:ind w:left="3600" w:hanging="180"/>
+      </w:pPr>
+    </w:lvl>
+    <w:lvl w:ilvl="3" w:tplc="0809000F" w:tentative="1">
+      <w:start w:val="1"/>
+      <w:numFmt w:val="decimal"/>
+      <w:lvlText w:val="%4."/>
+      <w:lvlJc w:val="left"/>
+      <w:pPr>
+        <w:ind w:left="4320" w:hanging="360"/>
+      </w:pPr>
+    </w:lvl>
+    <w:lvl w:ilvl="4" w:tplc="08090019" w:tentative="1">
+      <w:start w:val="1"/>
+      <w:numFmt w:val="lowerLetter"/>
+      <w:lvlText w:val="%5."/>
+      <w:lvlJc w:val="left"/>
+      <w:pPr>
+        <w:ind w:left="5040" w:hanging="360"/>
+      </w:pPr>
+    </w:lvl>
+    <w:lvl w:ilvl="5" w:tplc="0809001B" w:tentative="1">
+      <w:start w:val="1"/>
+      <w:numFmt w:val="lowerRoman"/>
+      <w:lvlText w:val="%6."/>
+      <w:lvlJc w:val="right"/>
+      <w:pPr>
+        <w:ind w:left="5760" w:hanging="180"/>
+      </w:pPr>
+    </w:lvl>
+    <w:lvl w:ilvl="6" w:tplc="0809000F" w:tentative="1">
+      <w:start w:val="1"/>
+      <w:numFmt w:val="decimal"/>
+      <w:lvlText w:val="%7."/>
+      <w:lvlJc w:val="left"/>
+      <w:pPr>
+        <w:ind w:left="6480" w:hanging="360"/>
+      </w:pPr>
+    </w:lvl>
+    <w:lvl w:ilvl="7" w:tplc="08090019" w:tentative="1">
+      <w:start w:val="1"/>
+      <w:numFmt w:val="lowerLetter"/>
+      <w:lvlText w:val="%8."/>
+      <w:lvlJc w:val="left"/>
+      <w:pPr>
+        <w:ind w:left="7200" w:hanging="360"/>
+      </w:pPr>
+    </w:lvl>
+    <w:lvl w:ilvl="8" w:tplc="0809001B" w:tentative="1">
+      <w:start w:val="1"/>
+      <w:numFmt w:val="lowerRoman"/>
+      <w:lvlText w:val="%9."/>
+      <w:lvlJc w:val="right"/>
+      <w:pPr>
+        <w:ind w:left="7920" w:hanging="180"/>
+      </w:pPr>
+    </w:lvl>
+  </w:abstractNum>
+  <w:abstractNum w:abstractNumId="1" w15:restartNumberingAfterBreak="0">
     <w:nsid w:val="24626F72"/>
     <w:multiLevelType w:val="hybridMultilevel"/>
     <w:tmpl w:val="FEB8740C"/>
@@ -380,7 +660,291 @@
       </w:rPr>
     </w:lvl>
   </w:abstractNum>
-  <w:abstractNum w:abstractNumId="1" w15:restartNumberingAfterBreak="0">
+  <w:abstractNum w:abstractNumId="2" w15:restartNumberingAfterBreak="0">
+    <w:nsid w:val="36F62A80"/>
+    <w:multiLevelType w:val="hybridMultilevel"/>
+    <w:tmpl w:val="4ABC9456"/>
+    <w:lvl w:ilvl="0" w:tplc="A9BE5676">
+      <w:numFmt w:val="bullet"/>
+      <w:lvlText w:val="-"/>
+      <w:lvlJc w:val="left"/>
+      <w:pPr>
+        <w:ind w:left="2520" w:hanging="360"/>
+      </w:pPr>
+      <w:rPr>
+        <w:rFonts w:ascii="Calibri" w:eastAsiaTheme="minorHAnsi" w:hAnsi="Calibri" w:cs="Calibri" w:hint="default"/>
+      </w:rPr>
+    </w:lvl>
+    <w:lvl w:ilvl="1" w:tplc="08090003" w:tentative="1">
+      <w:start w:val="1"/>
+      <w:numFmt w:val="bullet"/>
+      <w:lvlText w:val="o"/>
+      <w:lvlJc w:val="left"/>
+      <w:pPr>
+        <w:ind w:left="3240" w:hanging="360"/>
+      </w:pPr>
+      <w:rPr>
+        <w:rFonts w:ascii="Courier New" w:hAnsi="Courier New" w:cs="Courier New" w:hint="default"/>
+      </w:rPr>
+    </w:lvl>
+    <w:lvl w:ilvl="2" w:tplc="08090005" w:tentative="1">
+      <w:start w:val="1"/>
+      <w:numFmt w:val="bullet"/>
+      <w:lvlText w:val=""/>
+      <w:lvlJc w:val="left"/>
+      <w:pPr>
+        <w:ind w:left="3960" w:hanging="360"/>
+      </w:pPr>
+      <w:rPr>
+        <w:rFonts w:ascii="Wingdings" w:hAnsi="Wingdings" w:hint="default"/>
+      </w:rPr>
+    </w:lvl>
+    <w:lvl w:ilvl="3" w:tplc="08090001" w:tentative="1">
+      <w:start w:val="1"/>
+      <w:numFmt w:val="bullet"/>
+      <w:lvlText w:val=""/>
+      <w:lvlJc w:val="left"/>
+      <w:pPr>
+        <w:ind w:left="4680" w:hanging="360"/>
+      </w:pPr>
+      <w:rPr>
+        <w:rFonts w:ascii="Symbol" w:hAnsi="Symbol" w:hint="default"/>
+      </w:rPr>
+    </w:lvl>
+    <w:lvl w:ilvl="4" w:tplc="08090003" w:tentative="1">
+      <w:start w:val="1"/>
+      <w:numFmt w:val="bullet"/>
+      <w:lvlText w:val="o"/>
+      <w:lvlJc w:val="left"/>
+      <w:pPr>
+        <w:ind w:left="5400" w:hanging="360"/>
+      </w:pPr>
+      <w:rPr>
+        <w:rFonts w:ascii="Courier New" w:hAnsi="Courier New" w:cs="Courier New" w:hint="default"/>
+      </w:rPr>
+    </w:lvl>
+    <w:lvl w:ilvl="5" w:tplc="08090005" w:tentative="1">
+      <w:start w:val="1"/>
+      <w:numFmt w:val="bullet"/>
+      <w:lvlText w:val=""/>
+      <w:lvlJc w:val="left"/>
+      <w:pPr>
+        <w:ind w:left="6120" w:hanging="360"/>
+      </w:pPr>
+      <w:rPr>
+        <w:rFonts w:ascii="Wingdings" w:hAnsi="Wingdings" w:hint="default"/>
+      </w:rPr>
+    </w:lvl>
+    <w:lvl w:ilvl="6" w:tplc="08090001" w:tentative="1">
+      <w:start w:val="1"/>
+      <w:numFmt w:val="bullet"/>
+      <w:lvlText w:val=""/>
+      <w:lvlJc w:val="left"/>
+      <w:pPr>
+        <w:ind w:left="6840" w:hanging="360"/>
+      </w:pPr>
+      <w:rPr>
+        <w:rFonts w:ascii="Symbol" w:hAnsi="Symbol" w:hint="default"/>
+      </w:rPr>
+    </w:lvl>
+    <w:lvl w:ilvl="7" w:tplc="08090003" w:tentative="1">
+      <w:start w:val="1"/>
+      <w:numFmt w:val="bullet"/>
+      <w:lvlText w:val="o"/>
+      <w:lvlJc w:val="left"/>
+      <w:pPr>
+        <w:ind w:left="7560" w:hanging="360"/>
+      </w:pPr>
+      <w:rPr>
+        <w:rFonts w:ascii="Courier New" w:hAnsi="Courier New" w:cs="Courier New" w:hint="default"/>
+      </w:rPr>
+    </w:lvl>
+    <w:lvl w:ilvl="8" w:tplc="08090005" w:tentative="1">
+      <w:start w:val="1"/>
+      <w:numFmt w:val="bullet"/>
+      <w:lvlText w:val=""/>
+      <w:lvlJc w:val="left"/>
+      <w:pPr>
+        <w:ind w:left="8280" w:hanging="360"/>
+      </w:pPr>
+      <w:rPr>
+        <w:rFonts w:ascii="Wingdings" w:hAnsi="Wingdings" w:hint="default"/>
+      </w:rPr>
+    </w:lvl>
+  </w:abstractNum>
+  <w:abstractNum w:abstractNumId="3" w15:restartNumberingAfterBreak="0">
+    <w:nsid w:val="3F6B2E98"/>
+    <w:multiLevelType w:val="hybridMultilevel"/>
+    <w:tmpl w:val="07C8EF9E"/>
+    <w:lvl w:ilvl="0" w:tplc="0809000F">
+      <w:start w:val="1"/>
+      <w:numFmt w:val="decimal"/>
+      <w:lvlText w:val="%1."/>
+      <w:lvlJc w:val="left"/>
+      <w:pPr>
+        <w:ind w:left="2160" w:hanging="360"/>
+      </w:pPr>
+    </w:lvl>
+    <w:lvl w:ilvl="1" w:tplc="08090019" w:tentative="1">
+      <w:start w:val="1"/>
+      <w:numFmt w:val="lowerLetter"/>
+      <w:lvlText w:val="%2."/>
+      <w:lvlJc w:val="left"/>
+      <w:pPr>
+        <w:ind w:left="2880" w:hanging="360"/>
+      </w:pPr>
+    </w:lvl>
+    <w:lvl w:ilvl="2" w:tplc="0809001B" w:tentative="1">
+      <w:start w:val="1"/>
+      <w:numFmt w:val="lowerRoman"/>
+      <w:lvlText w:val="%3."/>
+      <w:lvlJc w:val="right"/>
+      <w:pPr>
+        <w:ind w:left="3600" w:hanging="180"/>
+      </w:pPr>
+    </w:lvl>
+    <w:lvl w:ilvl="3" w:tplc="0809000F" w:tentative="1">
+      <w:start w:val="1"/>
+      <w:numFmt w:val="decimal"/>
+      <w:lvlText w:val="%4."/>
+      <w:lvlJc w:val="left"/>
+      <w:pPr>
+        <w:ind w:left="4320" w:hanging="360"/>
+      </w:pPr>
+    </w:lvl>
+    <w:lvl w:ilvl="4" w:tplc="08090019" w:tentative="1">
+      <w:start w:val="1"/>
+      <w:numFmt w:val="lowerLetter"/>
+      <w:lvlText w:val="%5."/>
+      <w:lvlJc w:val="left"/>
+      <w:pPr>
+        <w:ind w:left="5040" w:hanging="360"/>
+      </w:pPr>
+    </w:lvl>
+    <w:lvl w:ilvl="5" w:tplc="0809001B" w:tentative="1">
+      <w:start w:val="1"/>
+      <w:numFmt w:val="lowerRoman"/>
+      <w:lvlText w:val="%6."/>
+      <w:lvlJc w:val="right"/>
+      <w:pPr>
+        <w:ind w:left="5760" w:hanging="180"/>
+      </w:pPr>
+    </w:lvl>
+    <w:lvl w:ilvl="6" w:tplc="0809000F" w:tentative="1">
+      <w:start w:val="1"/>
+      <w:numFmt w:val="decimal"/>
+      <w:lvlText w:val="%7."/>
+      <w:lvlJc w:val="left"/>
+      <w:pPr>
+        <w:ind w:left="6480" w:hanging="360"/>
+      </w:pPr>
+    </w:lvl>
+    <w:lvl w:ilvl="7" w:tplc="08090019" w:tentative="1">
+      <w:start w:val="1"/>
+      <w:numFmt w:val="lowerLetter"/>
+      <w:lvlText w:val="%8."/>
+      <w:lvlJc w:val="left"/>
+      <w:pPr>
+        <w:ind w:left="7200" w:hanging="360"/>
+      </w:pPr>
+    </w:lvl>
+    <w:lvl w:ilvl="8" w:tplc="0809001B" w:tentative="1">
+      <w:start w:val="1"/>
+      <w:numFmt w:val="lowerRoman"/>
+      <w:lvlText w:val="%9."/>
+      <w:lvlJc w:val="right"/>
+      <w:pPr>
+        <w:ind w:left="7920" w:hanging="180"/>
+      </w:pPr>
+    </w:lvl>
+  </w:abstractNum>
+  <w:abstractNum w:abstractNumId="4" w15:restartNumberingAfterBreak="0">
+    <w:nsid w:val="47A011BF"/>
+    <w:multiLevelType w:val="hybridMultilevel"/>
+    <w:tmpl w:val="07C8EF9E"/>
+    <w:lvl w:ilvl="0" w:tplc="0809000F">
+      <w:start w:val="1"/>
+      <w:numFmt w:val="decimal"/>
+      <w:lvlText w:val="%1."/>
+      <w:lvlJc w:val="left"/>
+      <w:pPr>
+        <w:ind w:left="2160" w:hanging="360"/>
+      </w:pPr>
+    </w:lvl>
+    <w:lvl w:ilvl="1" w:tplc="08090019" w:tentative="1">
+      <w:start w:val="1"/>
+      <w:numFmt w:val="lowerLetter"/>
+      <w:lvlText w:val="%2."/>
+      <w:lvlJc w:val="left"/>
+      <w:pPr>
+        <w:ind w:left="2880" w:hanging="360"/>
+      </w:pPr>
+    </w:lvl>
+    <w:lvl w:ilvl="2" w:tplc="0809001B" w:tentative="1">
+      <w:start w:val="1"/>
+      <w:numFmt w:val="lowerRoman"/>
+      <w:lvlText w:val="%3."/>
+      <w:lvlJc w:val="right"/>
+      <w:pPr>
+        <w:ind w:left="3600" w:hanging="180"/>
+      </w:pPr>
+    </w:lvl>
+    <w:lvl w:ilvl="3" w:tplc="0809000F" w:tentative="1">
+      <w:start w:val="1"/>
+      <w:numFmt w:val="decimal"/>
+      <w:lvlText w:val="%4."/>
+      <w:lvlJc w:val="left"/>
+      <w:pPr>
+        <w:ind w:left="4320" w:hanging="360"/>
+      </w:pPr>
+    </w:lvl>
+    <w:lvl w:ilvl="4" w:tplc="08090019" w:tentative="1">
+      <w:start w:val="1"/>
+      <w:numFmt w:val="lowerLetter"/>
+      <w:lvlText w:val="%5."/>
+      <w:lvlJc w:val="left"/>
+      <w:pPr>
+        <w:ind w:left="5040" w:hanging="360"/>
+      </w:pPr>
+    </w:lvl>
+    <w:lvl w:ilvl="5" w:tplc="0809001B" w:tentative="1">
+      <w:start w:val="1"/>
+      <w:numFmt w:val="lowerRoman"/>
+      <w:lvlText w:val="%6."/>
+      <w:lvlJc w:val="right"/>
+      <w:pPr>
+        <w:ind w:left="5760" w:hanging="180"/>
+      </w:pPr>
+    </w:lvl>
+    <w:lvl w:ilvl="6" w:tplc="0809000F" w:tentative="1">
+      <w:start w:val="1"/>
+      <w:numFmt w:val="decimal"/>
+      <w:lvlText w:val="%7."/>
+      <w:lvlJc w:val="left"/>
+      <w:pPr>
+        <w:ind w:left="6480" w:hanging="360"/>
+      </w:pPr>
+    </w:lvl>
+    <w:lvl w:ilvl="7" w:tplc="08090019" w:tentative="1">
+      <w:start w:val="1"/>
+      <w:numFmt w:val="lowerLetter"/>
+      <w:lvlText w:val="%8."/>
+      <w:lvlJc w:val="left"/>
+      <w:pPr>
+        <w:ind w:left="7200" w:hanging="360"/>
+      </w:pPr>
+    </w:lvl>
+    <w:lvl w:ilvl="8" w:tplc="0809001B" w:tentative="1">
+      <w:start w:val="1"/>
+      <w:numFmt w:val="lowerRoman"/>
+      <w:lvlText w:val="%9."/>
+      <w:lvlJc w:val="right"/>
+      <w:pPr>
+        <w:ind w:left="7920" w:hanging="180"/>
+      </w:pPr>
+    </w:lvl>
+  </w:abstractNum>
+  <w:abstractNum w:abstractNumId="5" w15:restartNumberingAfterBreak="0">
     <w:nsid w:val="5CBD1A4B"/>
     <w:multiLevelType w:val="hybridMultilevel"/>
     <w:tmpl w:val="F162C9CC"/>
@@ -470,10 +1034,22 @@
     </w:lvl>
   </w:abstractNum>
   <w:num w:numId="1">
+    <w:abstractNumId w:val="5"/>
+  </w:num>
+  <w:num w:numId="2">
     <w:abstractNumId w:val="1"/>
   </w:num>
-  <w:num w:numId="2">
+  <w:num w:numId="3">
+    <w:abstractNumId w:val="4"/>
+  </w:num>
+  <w:num w:numId="4">
     <w:abstractNumId w:val="0"/>
+  </w:num>
+  <w:num w:numId="5">
+    <w:abstractNumId w:val="3"/>
+  </w:num>
+  <w:num w:numId="6">
+    <w:abstractNumId w:val="2"/>
   </w:num>
 </w:numbering>
 </file>

</xml_diff>